<commit_message>
part 6 of project report done
</commit_message>
<xml_diff>
--- a/project/simodyssey2/docs/Testing section in Project Report.docx
+++ b/project/simodyssey2/docs/Testing section in Project Report.docx
@@ -4,13 +4,19 @@
   <w:body>
     <w:p>
       <w:r>
-        <w:t>Part 6 of Project Report</w:t>
+        <w:t>Part 6</w:t>
+      </w:r>
+      <w:r>
+        <w:t>.</w:t>
+      </w:r>
+      <w:bookmarkStart w:id="0" w:name="_GoBack"/>
+      <w:bookmarkEnd w:id="0"/>
+      <w:r>
+        <w:t xml:space="preserve"> of Project Report</w:t>
       </w:r>
       <w:r>
         <w:t>:</w:t>
       </w:r>
-      <w:bookmarkStart w:id="0" w:name="_GoBack"/>
-      <w:bookmarkEnd w:id="0"/>
     </w:p>
     <w:p/>
     <w:tbl>
@@ -1982,13 +1988,69 @@
       </w:tr>
     </w:tbl>
     <w:p/>
-    <w:p/>
+    <w:p>
+      <w:r>
+        <w:t>(b)</w:t>
+      </w:r>
+      <w:r>
+        <w:t xml:space="preserve"> A</w:t>
+      </w:r>
+      <w:r>
+        <w:t xml:space="preserve"> screen shot of the </w:t>
+      </w:r>
+      <w:r>
+        <w:t xml:space="preserve">result from </w:t>
+      </w:r>
+      <w:r>
+        <w:t>running the above set of regression tests.</w:t>
+      </w:r>
+    </w:p>
     <w:p>
       <w:pPr>
         <w:tabs>
           <w:tab w:val="left" w:pos="3276"/>
         </w:tabs>
       </w:pPr>
+      <w:r>
+        <w:rPr>
+          <w:noProof/>
+        </w:rPr>
+        <w:drawing>
+          <wp:inline distT="0" distB="0" distL="0" distR="0" wp14:anchorId="6FB7BAE3" wp14:editId="16BEF392">
+            <wp:extent cx="5943600" cy="3249295"/>
+            <wp:effectExtent l="0" t="0" r="0" b="8255"/>
+            <wp:docPr id="1" name="Picture 1"/>
+            <wp:cNvGraphicFramePr>
+              <a:graphicFrameLocks xmlns:a="http://schemas.openxmlformats.org/drawingml/2006/main" noChangeAspect="1"/>
+            </wp:cNvGraphicFramePr>
+            <a:graphic xmlns:a="http://schemas.openxmlformats.org/drawingml/2006/main">
+              <a:graphicData uri="http://schemas.openxmlformats.org/drawingml/2006/picture">
+                <pic:pic xmlns:pic="http://schemas.openxmlformats.org/drawingml/2006/picture">
+                  <pic:nvPicPr>
+                    <pic:cNvPr id="1" name=""/>
+                    <pic:cNvPicPr/>
+                  </pic:nvPicPr>
+                  <pic:blipFill>
+                    <a:blip r:embed="rId5"/>
+                    <a:stretch>
+                      <a:fillRect/>
+                    </a:stretch>
+                  </pic:blipFill>
+                  <pic:spPr>
+                    <a:xfrm>
+                      <a:off x="0" y="0"/>
+                      <a:ext cx="5943600" cy="3249295"/>
+                    </a:xfrm>
+                    <a:prstGeom prst="rect">
+                      <a:avLst/>
+                    </a:prstGeom>
+                  </pic:spPr>
+                </pic:pic>
+              </a:graphicData>
+            </a:graphic>
+          </wp:inline>
+        </w:drawing>
+      </w:r>
     </w:p>
     <w:sectPr>
       <w:pgSz w:w="12240" w:h="15840"/>

</xml_diff>